<commit_message>
Update Test Case Integration Document - TCID.docx
</commit_message>
<xml_diff>
--- a/Documenti/Testing/Test Case Integration Document - TCID.docx
+++ b/Documenti/Testing/Test Case Integration Document - TCID.docx
@@ -118,7 +118,6 @@
       <w:r>
         <w:t xml:space="preserve"> </w:t>
       </w:r>
-      <w:proofErr w:type="spellStart"/>
       <w:r>
         <w:rPr>
           <w:b/>
@@ -129,7 +128,6 @@
       <w:r>
         <w:t>ocument</w:t>
       </w:r>
-      <w:proofErr w:type="spellEnd"/>
       <w:r>
         <w:br/>
       </w:r>
@@ -547,6 +545,13 @@
     <w:p/>
     <w:sdt>
       <w:sdtPr>
+        <w:rPr>
+          <w:rFonts w:asciiTheme="minorHAnsi" w:eastAsiaTheme="minorHAnsi" w:hAnsiTheme="minorHAnsi" w:cstheme="minorBidi"/>
+          <w:color w:val="auto"/>
+          <w:sz w:val="22"/>
+          <w:szCs w:val="22"/>
+          <w:lang w:eastAsia="en-US"/>
+        </w:rPr>
         <w:id w:val="-925800128"/>
         <w:docPartObj>
           <w:docPartGallery w:val="Table of Contents"/>
@@ -555,13 +560,8 @@
       </w:sdtPr>
       <w:sdtEndPr>
         <w:rPr>
-          <w:rFonts w:asciiTheme="minorHAnsi" w:eastAsiaTheme="minorHAnsi" w:hAnsiTheme="minorHAnsi" w:cstheme="minorBidi"/>
           <w:b/>
           <w:bCs/>
-          <w:color w:val="auto"/>
-          <w:sz w:val="22"/>
-          <w:szCs w:val="22"/>
-          <w:lang w:eastAsia="en-US"/>
         </w:rPr>
       </w:sdtEndPr>
       <w:sdtContent>
@@ -1024,15 +1024,7 @@
     </w:p>
     <w:p>
       <w:r>
-        <w:t xml:space="preserve">L’attività di </w:t>
-      </w:r>
-      <w:proofErr w:type="spellStart"/>
-      <w:r>
-        <w:t>integration</w:t>
-      </w:r>
-      <w:proofErr w:type="spellEnd"/>
-      <w:r>
-        <w:t xml:space="preserve"> testing risponde proprio a questa necessità. Data la grandezza in termini di servizi offerti dal sistema Hilo è stato necessario adottare una strategia ben pre</w:t>
+        <w:t>L’attività di integration testing risponde proprio a questa necessità. Data la grandezza in termini di servizi offerti dal sistema Hilo è stato necessario adottare una strategia ben pre</w:t>
       </w:r>
       <w:r>
         <w:t xml:space="preserve">cisa e strutturata. </w:t>
@@ -1073,10 +1065,7 @@
     </w:p>
     <w:p>
       <w:r>
-        <w:t>Questo documento fornisce una panoramica sulle scelte effettuate prestando particolare attenzione al concetto di relazione di “utilizzatore-utilizzato” che intercorre tra le varie componenti del sistema.</w:t>
-      </w:r>
-      <w:r>
-        <w:t xml:space="preserve"> </w:t>
+        <w:t xml:space="preserve">Questo documento fornisce una panoramica sulle scelte effettuate prestando particolare attenzione al concetto di relazione di “utilizzatore-utilizzato” che intercorre tra le varie componenti del sistema. </w:t>
       </w:r>
     </w:p>
     <w:p>
@@ -1091,52 +1080,12 @@
         <w:t xml:space="preserve">bottom-up </w:t>
       </w:r>
       <w:r>
-        <w:t xml:space="preserve">per questa fase di testing, dal momento che permette di effettuare prima il testing sul funzionamento delle componenti base (tipicamente, quelle afferenti al </w:t>
-      </w:r>
-      <w:proofErr w:type="spellStart"/>
-      <w:r>
-        <w:t>layer</w:t>
-      </w:r>
-      <w:proofErr w:type="spellEnd"/>
-      <w:r>
-        <w:t xml:space="preserve"> dati (le cosiddette </w:t>
-      </w:r>
-      <w:proofErr w:type="spellStart"/>
-      <w:r>
-        <w:t>Entity</w:t>
-      </w:r>
-      <w:proofErr w:type="spellEnd"/>
-      <w:r>
-        <w:t xml:space="preserve">)) e poi, successivamente, andare a controllare come esse si integrano con le componenti di livello superiore che le utilizzano per fornire un servizio. </w:t>
-      </w:r>
-    </w:p>
-    <w:p>
-      <w:r>
-        <w:t xml:space="preserve">Questo processo si itera fino al </w:t>
-      </w:r>
-      <w:proofErr w:type="spellStart"/>
-      <w:r>
-        <w:t>layer</w:t>
-      </w:r>
-      <w:proofErr w:type="spellEnd"/>
-      <w:r>
-        <w:t xml:space="preserve"> di comunicazione con la </w:t>
-      </w:r>
-      <w:proofErr w:type="spellStart"/>
-      <w:r>
-        <w:t>view</w:t>
-      </w:r>
-      <w:proofErr w:type="spellEnd"/>
-      <w:r>
-        <w:t xml:space="preserve"> e poi alla </w:t>
-      </w:r>
-      <w:proofErr w:type="spellStart"/>
-      <w:r>
-        <w:t>view</w:t>
-      </w:r>
-      <w:proofErr w:type="spellEnd"/>
-      <w:r>
-        <w:t xml:space="preserve"> stessa, che sarà però interessata dal processo di System Testing (che ha come compito di accertare che il sistema in azione “sul campo” funzioni come previsto.).</w:t>
+        <w:t xml:space="preserve">per questa fase di testing, dal momento che permette di effettuare prima il testing sul funzionamento delle componenti base (tipicamente, quelle afferenti al layer dati (le cosiddette Entity)) e poi, successivamente, andare a controllare come esse si integrano con le componenti di livello superiore che le utilizzano per fornire un servizio. </w:t>
+      </w:r>
+    </w:p>
+    <w:p>
+      <w:r>
+        <w:t>Questo processo si itera fino al layer di comunicazione con la view e poi alla view stessa, che sarà però interessata dal processo di System Testing (che ha come compito di accertare che il sistema in azione “sul campo” funzioni come previsto.).</w:t>
       </w:r>
     </w:p>
     <w:p>
@@ -1155,31 +1104,7 @@
     </w:p>
     <w:p>
       <w:r>
-        <w:t xml:space="preserve">Dal punto di vista tecnico, in questa fase è stato usato (oltre al consueto framework </w:t>
-      </w:r>
-      <w:proofErr w:type="spellStart"/>
-      <w:r>
-        <w:t>JUnit</w:t>
-      </w:r>
-      <w:proofErr w:type="spellEnd"/>
-      <w:r>
-        <w:t xml:space="preserve"> per i test di unità) un utile strumento chiamato </w:t>
-      </w:r>
-      <w:proofErr w:type="spellStart"/>
-      <w:r>
-        <w:t>Mockito</w:t>
-      </w:r>
-      <w:proofErr w:type="spellEnd"/>
-      <w:r>
-        <w:t xml:space="preserve">, che permette di simulare situazioni altrimenti impossibili con la sola presenza di </w:t>
-      </w:r>
-      <w:proofErr w:type="spellStart"/>
-      <w:r>
-        <w:t>JUnit</w:t>
-      </w:r>
-      <w:proofErr w:type="spellEnd"/>
-      <w:r>
-        <w:t xml:space="preserve"> (come ad esempio l’arrivo di una richiesta HTTP ad un controller)</w:t>
+        <w:t>Dal punto di vista tecnico, in questa fase è stato usato (oltre al consueto framework JUnit per i test di unità) un utile strumento chiamato Mockito, che permette di simulare situazioni altrimenti impossibili con la sola presenza di JUnit (come ad esempio l’arrivo di una richiesta HTTP ad un controller)</w:t>
       </w:r>
     </w:p>
     <w:p>
@@ -1210,14 +1135,12 @@
       <w:r>
         <w:t xml:space="preserve">È sato prima necessario andare a testare le componenti del model (che si dividono a loro volta in </w:t>
       </w:r>
-      <w:proofErr w:type="spellStart"/>
       <w:r>
         <w:rPr>
           <w:u w:val="single"/>
         </w:rPr>
         <w:t>Entity</w:t>
       </w:r>
-      <w:proofErr w:type="spellEnd"/>
       <w:r>
         <w:t xml:space="preserve"> e </w:t>
       </w:r>
@@ -1263,11 +1186,9 @@
           <w:numId w:val="2"/>
         </w:numPr>
       </w:pPr>
-      <w:proofErr w:type="spellStart"/>
       <w:r>
         <w:t>HealthWorker</w:t>
       </w:r>
-      <w:proofErr w:type="spellEnd"/>
     </w:p>
     <w:p>
       <w:pPr>
@@ -1289,11 +1210,9 @@
           <w:numId w:val="2"/>
         </w:numPr>
       </w:pPr>
-      <w:proofErr w:type="spellStart"/>
       <w:r>
         <w:t>PaginaDiarioClinico</w:t>
       </w:r>
-      <w:proofErr w:type="spellEnd"/>
     </w:p>
     <w:p>
       <w:pPr>
@@ -1303,11 +1222,9 @@
           <w:numId w:val="2"/>
         </w:numPr>
       </w:pPr>
-      <w:proofErr w:type="spellStart"/>
       <w:r>
         <w:t>Patient</w:t>
       </w:r>
-      <w:proofErr w:type="spellEnd"/>
     </w:p>
     <w:p>
       <w:pPr>
@@ -1341,23 +1258,7 @@
         <w:t>Che sono usati a loro volta dai loro manager</w:t>
       </w:r>
       <w:r>
-        <w:t xml:space="preserve"> (che prendono il nome dell’</w:t>
-      </w:r>
-      <w:proofErr w:type="spellStart"/>
-      <w:r>
-        <w:t>entity</w:t>
-      </w:r>
-      <w:proofErr w:type="spellEnd"/>
-      <w:r>
-        <w:t xml:space="preserve">, quindi ad esempio il Manager di Struttura prenderà il nome </w:t>
-      </w:r>
-      <w:proofErr w:type="spellStart"/>
-      <w:r>
-        <w:t>StrutturaManager</w:t>
-      </w:r>
-      <w:proofErr w:type="spellEnd"/>
-      <w:r>
-        <w:t>)</w:t>
+        <w:t xml:space="preserve"> (che prendono il nome dell’entity, quindi ad esempio il Manager di Struttura prenderà il nome StrutturaManager)</w:t>
       </w:r>
       <w:r>
         <w:t>.</w:t>
@@ -1380,31 +1281,7 @@
         <w:t>de</w:t>
       </w:r>
       <w:r>
-        <w:t xml:space="preserve">l </w:t>
-      </w:r>
-      <w:proofErr w:type="spellStart"/>
-      <w:r>
-        <w:t>layer</w:t>
-      </w:r>
-      <w:proofErr w:type="spellEnd"/>
-      <w:r>
-        <w:t xml:space="preserve"> superiore (Control) di accedere al </w:t>
-      </w:r>
-      <w:proofErr w:type="spellStart"/>
-      <w:r>
-        <w:t>layer</w:t>
-      </w:r>
-      <w:proofErr w:type="spellEnd"/>
-      <w:r>
-        <w:t xml:space="preserve"> Model. È quindi necessario verificare che questi ultimi si integrino perfettamente con l’interfaccia del </w:t>
-      </w:r>
-      <w:proofErr w:type="spellStart"/>
-      <w:r>
-        <w:t>layer</w:t>
-      </w:r>
-      <w:proofErr w:type="spellEnd"/>
-      <w:r>
-        <w:t xml:space="preserve"> dati.</w:t>
+        <w:t>l layer superiore (Control) di accedere al layer Model. È quindi necessario verificare che questi ultimi si integrino perfettamente con l’interfaccia del layer dati.</w:t>
       </w:r>
     </w:p>
     <w:p>
@@ -1412,37 +1289,13 @@
         <w:ind w:left="360"/>
       </w:pPr>
       <w:r>
-        <w:t xml:space="preserve">Questo discorso si applica chiaramente anche al </w:t>
-      </w:r>
-      <w:proofErr w:type="spellStart"/>
-      <w:r>
-        <w:t>layer</w:t>
-      </w:r>
-      <w:proofErr w:type="spellEnd"/>
-      <w:r>
-        <w:t xml:space="preserve"> Control stesso, che si occupa di gestire le richieste pervenute al sistema dall’esterno</w:t>
+        <w:t>Questo discorso si applica chiaramente anche al layer Control stesso, che si occupa di gestire le richieste pervenute al sistema dall’esterno</w:t>
       </w:r>
       <w:r>
         <w:t>: p</w:t>
       </w:r>
       <w:r>
-        <w:t xml:space="preserve">er fornire l’accesso ai dati, si è detto che il </w:t>
-      </w:r>
-      <w:proofErr w:type="spellStart"/>
-      <w:r>
-        <w:t>layer</w:t>
-      </w:r>
-      <w:proofErr w:type="spellEnd"/>
-      <w:r>
-        <w:t xml:space="preserve"> Control utilizza i servizi dei Manager che li “mascherano”. È quindi necessario verificare la corretta integrazione di questi ultimi col </w:t>
-      </w:r>
-      <w:proofErr w:type="spellStart"/>
-      <w:r>
-        <w:t>layer</w:t>
-      </w:r>
-      <w:proofErr w:type="spellEnd"/>
-      <w:r>
-        <w:t xml:space="preserve"> Control.</w:t>
+        <w:t>er fornire l’accesso ai dati, si è detto che il layer Control utilizza i servizi dei Manager che li “mascherano”. È quindi necessario verificare la corretta integrazione di questi ultimi col layer Control.</w:t>
       </w:r>
     </w:p>
     <w:p>
@@ -1461,11 +1314,9 @@
           <w:numId w:val="2"/>
         </w:numPr>
       </w:pPr>
-      <w:proofErr w:type="spellStart"/>
       <w:r>
         <w:t>AdminController</w:t>
       </w:r>
-      <w:proofErr w:type="spellEnd"/>
     </w:p>
     <w:p>
       <w:pPr>
@@ -1475,11 +1326,9 @@
           <w:numId w:val="2"/>
         </w:numPr>
       </w:pPr>
-      <w:proofErr w:type="spellStart"/>
       <w:r>
         <w:t>ErrorController</w:t>
       </w:r>
-      <w:proofErr w:type="spellEnd"/>
     </w:p>
     <w:p>
       <w:pPr>
@@ -1489,13 +1338,8 @@
           <w:numId w:val="2"/>
         </w:numPr>
       </w:pPr>
-      <w:proofErr w:type="spellStart"/>
-      <w:r>
-        <w:t>HealthController</w:t>
-      </w:r>
-      <w:proofErr w:type="spellEnd"/>
-      <w:r>
-        <w:t xml:space="preserve"> (per la gestione degli operatori sanitari)</w:t>
+      <w:r>
+        <w:t>HealthController (per la gestione degli operatori sanitari)</w:t>
       </w:r>
     </w:p>
     <w:p>
@@ -1506,13 +1350,8 @@
           <w:numId w:val="2"/>
         </w:numPr>
       </w:pPr>
-      <w:proofErr w:type="spellStart"/>
-      <w:r>
-        <w:t>LoginController</w:t>
-      </w:r>
-      <w:proofErr w:type="spellEnd"/>
-      <w:r>
-        <w:t xml:space="preserve"> (per la gestione del login)</w:t>
+      <w:r>
+        <w:t>LoginController (per la gestione del login)</w:t>
       </w:r>
     </w:p>
     <w:p>
@@ -1523,11 +1362,9 @@
           <w:numId w:val="2"/>
         </w:numPr>
       </w:pPr>
-      <w:proofErr w:type="spellStart"/>
       <w:r>
         <w:t>PatientController</w:t>
       </w:r>
-      <w:proofErr w:type="spellEnd"/>
     </w:p>
     <w:p>
       <w:pPr>
@@ -1537,27 +1374,26 @@
           <w:numId w:val="2"/>
         </w:numPr>
       </w:pPr>
-      <w:proofErr w:type="spellStart"/>
-      <w:r>
-        <w:t>StatisticsController</w:t>
-      </w:r>
-      <w:proofErr w:type="spellEnd"/>
-      <w:r>
-        <w:t xml:space="preserve"> (per la gestione delle statistiche)</w:t>
+      <w:r>
+        <w:t>StatisticsController (per la gestione delle statistiche)</w:t>
       </w:r>
     </w:p>
     <w:p/>
     <w:p>
       <w:r>
-        <w:t xml:space="preserve">Per testare queste componenti è quindi necessario che le componenti </w:t>
-      </w:r>
-      <w:proofErr w:type="spellStart"/>
-      <w:r>
-        <w:t>Entity</w:t>
-      </w:r>
-      <w:proofErr w:type="spellEnd"/>
-      <w:r>
-        <w:t xml:space="preserve"> e Manager siano già state testate con successo: di conseguenza, saranno testate nel terzo step di questa fase (dopo i Manager e prima di effettuare il System Testing) </w:t>
+        <w:t>Per testare queste componenti è quindi necessario che le componenti Entity e Manager siano già state testate con successo: di conseguenza, saranno testate nel terzo step di questa fase (dopo i Manager e prima di effettuare il System Testing</w:t>
+      </w:r>
+      <w:r>
+        <w:t>, dove verranno testate le view e di conseguenza l’interazione con l’utente</w:t>
+      </w:r>
+      <w:r>
+        <w:t>)</w:t>
+      </w:r>
+      <w:r>
+        <w:t>.</w:t>
+      </w:r>
+      <w:r>
+        <w:t xml:space="preserve"> </w:t>
       </w:r>
     </w:p>
     <w:sectPr>

</xml_diff>